<commit_message>
Ajustando errores del DS-DDA
</commit_message>
<xml_diff>
--- a/Desarrollo/DS/Analisis/DS-DDA.docx
+++ b/Desarrollo/DS/Analisis/DS-DDA.docx
@@ -187,7 +187,7 @@
           <w:b w:val="1"/>
           <w:rtl w:val="0"/>
         </w:rPr>
-        <w:t xml:space="preserve">Versión 1.1</w:t>
+        <w:t xml:space="preserve">Versión 1.2</w:t>
       </w:r>
     </w:p>
     <w:p>
@@ -1214,6 +1214,129 @@
           </w:p>
         </w:tc>
       </w:tr>
+      <w:tr>
+        <w:trPr>
+          <w:cantSplit w:val="0"/>
+          <w:tblHeader w:val="0"/>
+        </w:trPr>
+        <w:tc>
+          <w:tcPr>
+            <w:shd w:fill="auto" w:val="clear"/>
+            <w:tcMar>
+              <w:top w:w="100.0" w:type="dxa"/>
+              <w:left w:w="100.0" w:type="dxa"/>
+              <w:bottom w:w="100.0" w:type="dxa"/>
+              <w:right w:w="100.0" w:type="dxa"/>
+            </w:tcMar>
+            <w:vAlign w:val="top"/>
+          </w:tcPr>
+          <w:p>
+            <w:pPr>
+              <w:widowControl w:val="0"/>
+              <w:spacing w:line="240" w:lineRule="auto"/>
+              <w:ind w:firstLine="0"/>
+              <w:rPr/>
+            </w:pPr>
+            <w:r>
+              <w:rPr>
+                <w:rtl w:val="0"/>
+              </w:rPr>
+              <w:t xml:space="preserve">1.2</w:t>
+            </w:r>
+          </w:p>
+        </w:tc>
+        <w:tc>
+          <w:tcPr>
+            <w:shd w:fill="auto" w:val="clear"/>
+            <w:tcMar>
+              <w:top w:w="100.0" w:type="dxa"/>
+              <w:left w:w="100.0" w:type="dxa"/>
+              <w:bottom w:w="100.0" w:type="dxa"/>
+              <w:right w:w="100.0" w:type="dxa"/>
+            </w:tcMar>
+            <w:vAlign w:val="top"/>
+          </w:tcPr>
+          <w:p>
+            <w:pPr>
+              <w:spacing w:line="276" w:lineRule="auto"/>
+              <w:ind w:firstLine="0"/>
+              <w:rPr/>
+            </w:pPr>
+            <w:r>
+              <w:rPr>
+                <w:rtl w:val="0"/>
+              </w:rPr>
+              <w:t xml:space="preserve">Ajuste de la arquitectura de acuerdo al desarrollo actual del proyecto</w:t>
+            </w:r>
+          </w:p>
+        </w:tc>
+        <w:tc>
+          <w:tcPr>
+            <w:shd w:fill="auto" w:val="clear"/>
+            <w:tcMar>
+              <w:top w:w="100.0" w:type="dxa"/>
+              <w:left w:w="100.0" w:type="dxa"/>
+              <w:bottom w:w="100.0" w:type="dxa"/>
+              <w:right w:w="100.0" w:type="dxa"/>
+            </w:tcMar>
+            <w:vAlign w:val="top"/>
+          </w:tcPr>
+          <w:p>
+            <w:pPr>
+              <w:widowControl w:val="0"/>
+              <w:spacing w:line="240" w:lineRule="auto"/>
+              <w:ind w:firstLine="0"/>
+              <w:rPr/>
+            </w:pPr>
+            <w:r>
+              <w:rPr>
+                <w:rtl w:val="0"/>
+              </w:rPr>
+              <w:t xml:space="preserve">Fredy Huerta, </w:t>
+            </w:r>
+          </w:p>
+          <w:p>
+            <w:pPr>
+              <w:widowControl w:val="0"/>
+              <w:spacing w:line="240" w:lineRule="auto"/>
+              <w:ind w:firstLine="0"/>
+              <w:rPr/>
+            </w:pPr>
+            <w:r>
+              <w:rPr>
+                <w:rtl w:val="0"/>
+              </w:rPr>
+              <w:t xml:space="preserve">Arquitecto de Software</w:t>
+            </w:r>
+          </w:p>
+        </w:tc>
+        <w:tc>
+          <w:tcPr>
+            <w:shd w:fill="auto" w:val="clear"/>
+            <w:tcMar>
+              <w:top w:w="100.0" w:type="dxa"/>
+              <w:left w:w="100.0" w:type="dxa"/>
+              <w:bottom w:w="100.0" w:type="dxa"/>
+              <w:right w:w="100.0" w:type="dxa"/>
+            </w:tcMar>
+            <w:vAlign w:val="top"/>
+          </w:tcPr>
+          <w:p>
+            <w:pPr>
+              <w:widowControl w:val="0"/>
+              <w:spacing w:line="240" w:lineRule="auto"/>
+              <w:ind w:firstLine="0"/>
+              <w:rPr/>
+            </w:pPr>
+            <w:r>
+              <w:rPr>
+                <w:rtl w:val="0"/>
+              </w:rPr>
+              <w:t xml:space="preserve">17/09/2023</w:t>
+            </w:r>
+          </w:p>
+        </w:tc>
+      </w:tr>
     </w:tbl>
     <w:p>
       <w:pPr>
@@ -1337,7 +1460,7 @@
               </w:rPr>
               <w:t xml:space="preserve">Introducción</w:t>
               <w:tab/>
-              <w:t xml:space="preserve">2</w:t>
+              <w:t xml:space="preserve">4</w:t>
             </w:r>
           </w:hyperlink>
           <w:r>
@@ -1386,7 +1509,7 @@
               </w:rPr>
               <w:t xml:space="preserve">Descripción del Sistema</w:t>
               <w:tab/>
-              <w:t xml:space="preserve">2</w:t>
+              <w:t xml:space="preserve">4</w:t>
             </w:r>
           </w:hyperlink>
           <w:r>
@@ -1435,7 +1558,7 @@
               </w:rPr>
               <w:t xml:space="preserve">2.1. Objetivos del Sistema</w:t>
               <w:tab/>
-              <w:t xml:space="preserve">2</w:t>
+              <w:t xml:space="preserve">4</w:t>
             </w:r>
           </w:hyperlink>
           <w:r>
@@ -1484,7 +1607,7 @@
               </w:rPr>
               <w:t xml:space="preserve">2.2. Tecnologías Utilizadas</w:t>
               <w:tab/>
-              <w:t xml:space="preserve">3</w:t>
+              <w:t xml:space="preserve">5</w:t>
             </w:r>
           </w:hyperlink>
           <w:r>
@@ -1533,7 +1656,7 @@
               </w:rPr>
               <w:t xml:space="preserve">Arquitectura de la Aplicación</w:t>
               <w:tab/>
-              <w:t xml:space="preserve">3</w:t>
+              <w:t xml:space="preserve">5</w:t>
             </w:r>
           </w:hyperlink>
           <w:r>
@@ -1582,7 +1705,7 @@
               </w:rPr>
               <w:t xml:space="preserve">3.1. Arquitectura de Tres Capas (MVC)</w:t>
               <w:tab/>
-              <w:t xml:space="preserve">3</w:t>
+              <w:t xml:space="preserve">5</w:t>
             </w:r>
           </w:hyperlink>
           <w:r>
@@ -1631,7 +1754,7 @@
               </w:rPr>
               <w:t xml:space="preserve">3.2. Arquitectura General del Sistema</w:t>
               <w:tab/>
-              <w:t xml:space="preserve">4</w:t>
+              <w:t xml:space="preserve">6</w:t>
             </w:r>
           </w:hyperlink>
           <w:r>
@@ -1680,7 +1803,7 @@
               </w:rPr>
               <w:t xml:space="preserve">a) Interfaz de Usuario (UI):</w:t>
               <w:tab/>
-              <w:t xml:space="preserve">4</w:t>
+              <w:t xml:space="preserve">6</w:t>
             </w:r>
           </w:hyperlink>
           <w:r>
@@ -1729,7 +1852,7 @@
               </w:rPr>
               <w:t xml:space="preserve">b) Controlador (Control):</w:t>
               <w:tab/>
-              <w:t xml:space="preserve">4</w:t>
+              <w:t xml:space="preserve">6</w:t>
             </w:r>
           </w:hyperlink>
           <w:r>
@@ -1778,7 +1901,7 @@
               </w:rPr>
               <w:t xml:space="preserve">c) Modelo (Model):</w:t>
               <w:tab/>
-              <w:t xml:space="preserve">4</w:t>
+              <w:t xml:space="preserve">7</w:t>
             </w:r>
           </w:hyperlink>
           <w:r>
@@ -1827,7 +1950,7 @@
               </w:rPr>
               <w:t xml:space="preserve">d) Base de Datos (DB):</w:t>
               <w:tab/>
-              <w:t xml:space="preserve">5</w:t>
+              <w:t xml:space="preserve">7</w:t>
             </w:r>
           </w:hyperlink>
           <w:r>
@@ -1876,7 +1999,7 @@
               </w:rPr>
               <w:t xml:space="preserve">Medidas de Seguridad en el Software</w:t>
               <w:tab/>
-              <w:t xml:space="preserve">5</w:t>
+              <w:t xml:space="preserve">8</w:t>
             </w:r>
           </w:hyperlink>
           <w:r>
@@ -1925,7 +2048,7 @@
               </w:rPr>
               <w:t xml:space="preserve">a) Autenticación</w:t>
               <w:tab/>
-              <w:t xml:space="preserve">5</w:t>
+              <w:t xml:space="preserve">8</w:t>
             </w:r>
           </w:hyperlink>
           <w:r>
@@ -1974,7 +2097,7 @@
               </w:rPr>
               <w:t xml:space="preserve">b) Autorización</w:t>
               <w:tab/>
-              <w:t xml:space="preserve">6</w:t>
+              <w:t xml:space="preserve">8</w:t>
             </w:r>
           </w:hyperlink>
           <w:r>
@@ -2023,7 +2146,7 @@
               </w:rPr>
               <w:t xml:space="preserve">c) Protección de Datos</w:t>
               <w:tab/>
-              <w:t xml:space="preserve">6</w:t>
+              <w:t xml:space="preserve">8</w:t>
             </w:r>
           </w:hyperlink>
           <w:r>
@@ -2072,7 +2195,7 @@
               </w:rPr>
               <w:t xml:space="preserve">d) Protección contra Amenazas Conocidas</w:t>
               <w:tab/>
-              <w:t xml:space="preserve">6</w:t>
+              <w:t xml:space="preserve">9</w:t>
             </w:r>
           </w:hyperlink>
           <w:r>
@@ -2121,7 +2244,7 @@
               </w:rPr>
               <w:t xml:space="preserve">e) Gestión de Sesiones:</w:t>
               <w:tab/>
-              <w:t xml:space="preserve">6</w:t>
+              <w:t xml:space="preserve">9</w:t>
             </w:r>
           </w:hyperlink>
           <w:r>
@@ -2170,7 +2293,7 @@
               </w:rPr>
               <w:t xml:space="preserve">f) Actualizaciones de Seguridad</w:t>
               <w:tab/>
-              <w:t xml:space="preserve">6</w:t>
+              <w:t xml:space="preserve">9</w:t>
             </w:r>
           </w:hyperlink>
           <w:r>
@@ -2219,7 +2342,7 @@
               </w:rPr>
               <w:t xml:space="preserve">Diagrama de contexto</w:t>
               <w:tab/>
-              <w:t xml:space="preserve">7</w:t>
+              <w:t xml:space="preserve">9</w:t>
             </w:r>
           </w:hyperlink>
           <w:r>
@@ -2268,7 +2391,7 @@
               </w:rPr>
               <w:t xml:space="preserve">Conclusiones</w:t>
               <w:tab/>
-              <w:t xml:space="preserve">7</w:t>
+              <w:t xml:space="preserve">10</w:t>
             </w:r>
           </w:hyperlink>
           <w:r>
@@ -2317,7 +2440,7 @@
               </w:rPr>
               <w:t xml:space="preserve">Recomendaciones</w:t>
               <w:tab/>
-              <w:t xml:space="preserve">8</w:t>
+              <w:t xml:space="preserve">11</w:t>
             </w:r>
           </w:hyperlink>
           <w:r>
@@ -3089,7 +3212,7 @@
         <w:rPr>
           <w:rtl w:val="0"/>
         </w:rPr>
-        <w:t xml:space="preserve">Componentes UI: Páginas web, formularios de denuncia, paneles de usuario, mapas de calor, sistema de evaluación ciudadana, chatbot de asistencia.</w:t>
+        <w:t xml:space="preserve">Componentes UI: Páginas web, formularios de denuncia, paneles de usuario, sistema de evaluación ciudadana.</w:t>
       </w:r>
     </w:p>
     <w:p>
@@ -3105,7 +3228,7 @@
         <w:rPr>
           <w:rtl w:val="0"/>
         </w:rPr>
-        <w:t xml:space="preserve">Funcionalidades UI: Permite a los usuarios presentar denuncias, ver el estado de sus denuncias, interactuar con el chatbot de asistencia, acceder a estadísticas y mapas de calor, evaluar las respuestas de las autoridades.</w:t>
+        <w:t xml:space="preserve">Funcionalidades UI: Permite a los usuarios presentar denuncias, ver el estado de sus denuncias, acceder a estadísticas, evaluar las respuestas de las autoridades.</w:t>
       </w:r>
     </w:p>
     <w:p>
@@ -3155,7 +3278,7 @@
         <w:rPr>
           <w:rtl w:val="0"/>
         </w:rPr>
-        <w:t xml:space="preserve">Componentes Control: Manejadores de rutas, controladores de denuncias, controladores de usuarios, chatbot de asistencia.</w:t>
+        <w:t xml:space="preserve">Componentes Control: Manejadores de rutas, controladores de denuncias, controladores de usuarios.</w:t>
       </w:r>
     </w:p>
     <w:p>
@@ -3171,7 +3294,7 @@
         <w:rPr>
           <w:rtl w:val="0"/>
         </w:rPr>
-        <w:t xml:space="preserve">Funcionalidades Control: Gestiona las solicitudes del usuario, enruta las solicitudes a las funciones apropiadas, verifica la autenticación y autorización de los usuarios, coordina la interacción entre la interfaz de usuario y el modelo, proporciona respuestas a través del chatbot de asistencia.</w:t>
+        <w:t xml:space="preserve">Funcionalidades Control: Gestiona las solicitudes del usuario, enruta las solicitudes a las funciones apropiadas, verifica la autenticación y autorización de los usuarios, coordina la interacción entre la interfaz de usuario y el modelo.</w:t>
       </w:r>
     </w:p>
     <w:p>
@@ -3284,7 +3407,7 @@
         <w:rPr>
           <w:rtl w:val="0"/>
         </w:rPr>
-        <w:t xml:space="preserve">Componentes DB: Tablas de base de datos (tablas de denuncias, tablas de usuarios, tablas de estadísticas).</w:t>
+        <w:t xml:space="preserve">Componentes DB: Tablas de base de datos (tablas de denuncias, tablas de usuarios).</w:t>
       </w:r>
     </w:p>
     <w:p>
@@ -3299,7 +3422,7 @@
         <w:rPr>
           <w:rtl w:val="0"/>
         </w:rPr>
-        <w:t xml:space="preserve">Funcionalidades DB: Almacena y recupera datos de manera eficiente y segura, almacena estadísticas y registros de actividad, y almacena la información de las denuncias y los usuarios.</w:t>
+        <w:t xml:space="preserve">Funcionalidades DB: Almacena y recupera datos de manera eficiente y segura, y almacena la información de las denuncias y los usuarios.</w:t>
       </w:r>
     </w:p>
     <w:p>
@@ -4346,25 +4469,6 @@
           <w:rtl w:val="0"/>
         </w:rPr>
         <w:t xml:space="preserve">Monitoreo Continuo: Implementar un sistema de monitoreo continuo para detectar y responder a actividades inusuales o posibles ataques en tiempo real.</w:t>
-      </w:r>
-    </w:p>
-    <w:p>
-      <w:pPr>
-        <w:numPr>
-          <w:ilvl w:val="0"/>
-          <w:numId w:val="2"/>
-        </w:numPr>
-        <w:spacing w:after="0" w:afterAutospacing="0" w:before="0" w:beforeAutospacing="0" w:lineRule="auto"/>
-        <w:ind w:left="1440" w:hanging="360"/>
-        <w:rPr>
-          <w:u w:val="none"/>
-        </w:rPr>
-      </w:pPr>
-      <w:r>
-        <w:rPr>
-          <w:rtl w:val="0"/>
-        </w:rPr>
-        <w:t xml:space="preserve">Plan de Respuesta a Incidentes: Desarrollar y mantener un plan de respuesta a incidentes para abordar de manera efectiva cualquier violación de seguridad que pueda ocurrir en el futuro.</w:t>
       </w:r>
     </w:p>
     <w:p>

</xml_diff>